<commit_message>
Lab10 and Lab11 report updated. Lab11 done
</commit_message>
<xml_diff>
--- a/Lab10/Report10.docx
+++ b/Lab10/Report10.docx
@@ -179,7 +179,6 @@
           <w:iCs/>
           <w:sz w:val="24"/>
           <w:szCs w:val="24"/>
-          <w:lang w:val="en-US"/>
         </w:rPr>
         <w:t xml:space="preserve"> </w:t>
       </w:r>
@@ -204,14 +203,13 @@
           <w:iCs/>
           <w:sz w:val="24"/>
           <w:szCs w:val="24"/>
-          <w:lang w:val="en-US"/>
         </w:rPr>
         <w:t>:</w:t>
       </w:r>
       <w:r>
         <w:rPr>
           <w:noProof/>
-          <w:lang w:val="en-US" w:eastAsia="ja-JP"/>
+          <w:lang w:eastAsia="ja-JP"/>
         </w:rPr>
         <w:t xml:space="preserve"> </w:t>
       </w:r>
@@ -1775,6 +1773,7 @@
           <w:color w:val="000000"/>
           <w:sz w:val="19"/>
           <w:szCs w:val="19"/>
+          <w:lang w:val="en-US"/>
         </w:rPr>
       </w:pPr>
       <w:proofErr w:type="spellStart"/>
@@ -1784,6 +1783,7 @@
           <w:color w:val="0000FF"/>
           <w:sz w:val="19"/>
           <w:szCs w:val="19"/>
+          <w:lang w:val="en-US"/>
         </w:rPr>
         <w:t>int</w:t>
       </w:r>
@@ -1794,10 +1794,10 @@
           <w:color w:val="000000"/>
           <w:sz w:val="19"/>
           <w:szCs w:val="19"/>
+          <w:lang w:val="en-US"/>
         </w:rPr>
         <w:t xml:space="preserve"> </w:t>
       </w:r>
-      <w:proofErr w:type="spellStart"/>
       <w:proofErr w:type="gramStart"/>
       <w:r>
         <w:rPr>
@@ -1805,18 +1805,9 @@
           <w:color w:val="000000"/>
           <w:sz w:val="19"/>
           <w:szCs w:val="19"/>
-        </w:rPr>
-        <w:t>main</w:t>
-      </w:r>
-      <w:proofErr w:type="spellEnd"/>
-      <w:r>
-        <w:rPr>
-          <w:rFonts w:ascii="Consolas" w:hAnsi="Consolas" w:cs="Consolas"/>
-          <w:color w:val="000000"/>
-          <w:sz w:val="19"/>
-          <w:szCs w:val="19"/>
-        </w:rPr>
-        <w:t>(</w:t>
+          <w:lang w:val="en-US"/>
+        </w:rPr>
+        <w:t>main(</w:t>
       </w:r>
       <w:proofErr w:type="gramEnd"/>
       <w:r>
@@ -1825,6 +1816,7 @@
           <w:color w:val="000000"/>
           <w:sz w:val="19"/>
           <w:szCs w:val="19"/>
+          <w:lang w:val="en-US"/>
         </w:rPr>
         <w:t>)</w:t>
       </w:r>
@@ -8547,16 +8539,16 @@
           <w:lang w:eastAsia="ru-RU"/>
         </w:rPr>
         <w:drawing>
-          <wp:anchor distT="0" distB="0" distL="114300" distR="114300" simplePos="0" relativeHeight="251658240" behindDoc="0" locked="0" layoutInCell="1" allowOverlap="1" wp14:anchorId="49457008" wp14:editId="100C1F82">
+          <wp:anchor distT="0" distB="0" distL="114300" distR="114300" simplePos="0" relativeHeight="251658240" behindDoc="0" locked="0" layoutInCell="1" allowOverlap="1" wp14:anchorId="49457008" wp14:editId="5B0DBB89">
             <wp:simplePos x="0" y="0"/>
-            <wp:positionH relativeFrom="page">
-              <wp:align>center</wp:align>
+            <wp:positionH relativeFrom="margin">
+              <wp:align>left</wp:align>
             </wp:positionH>
             <wp:positionV relativeFrom="paragraph">
-              <wp:posOffset>36830</wp:posOffset>
+              <wp:posOffset>9720</wp:posOffset>
             </wp:positionV>
-            <wp:extent cx="6224905" cy="5878195"/>
-            <wp:effectExtent l="0" t="0" r="4445" b="8255"/>
+            <wp:extent cx="4273062" cy="4035064"/>
+            <wp:effectExtent l="0" t="0" r="0" b="3810"/>
             <wp:wrapNone/>
             <wp:docPr id="1" name="Рисунок 1"/>
             <wp:cNvGraphicFramePr>
@@ -8584,7 +8576,7 @@
                   <pic:spPr>
                     <a:xfrm>
                       <a:off x="0" y="0"/>
-                      <a:ext cx="6224905" cy="5878195"/>
+                      <a:ext cx="4273062" cy="4035064"/>
                     </a:xfrm>
                     <a:prstGeom prst="rect">
                       <a:avLst/>
@@ -8614,6 +8606,67 @@
         </w:rPr>
       </w:pPr>
       <w:bookmarkStart w:id="0" w:name="_GoBack"/>
+      <w:r>
+        <w:rPr>
+          <w:noProof/>
+          <w:lang w:eastAsia="ru-RU"/>
+        </w:rPr>
+        <w:drawing>
+          <wp:anchor distT="0" distB="0" distL="114300" distR="114300" simplePos="0" relativeHeight="251659264" behindDoc="0" locked="0" layoutInCell="1" allowOverlap="1" wp14:anchorId="5A0D1DC2" wp14:editId="32734B66">
+            <wp:simplePos x="0" y="0"/>
+            <wp:positionH relativeFrom="margin">
+              <wp:align>left</wp:align>
+            </wp:positionH>
+            <wp:positionV relativeFrom="paragraph">
+              <wp:posOffset>4015838</wp:posOffset>
+            </wp:positionV>
+            <wp:extent cx="2600325" cy="1914525"/>
+            <wp:effectExtent l="0" t="0" r="9525" b="9525"/>
+            <wp:wrapNone/>
+            <wp:docPr id="3" name="Рисунок 3"/>
+            <wp:cNvGraphicFramePr>
+              <a:graphicFrameLocks xmlns:a="http://schemas.openxmlformats.org/drawingml/2006/main" noChangeAspect="1"/>
+            </wp:cNvGraphicFramePr>
+            <a:graphic xmlns:a="http://schemas.openxmlformats.org/drawingml/2006/main">
+              <a:graphicData uri="http://schemas.openxmlformats.org/drawingml/2006/picture">
+                <pic:pic xmlns:pic="http://schemas.openxmlformats.org/drawingml/2006/picture">
+                  <pic:nvPicPr>
+                    <pic:cNvPr id="1" name=""/>
+                    <pic:cNvPicPr/>
+                  </pic:nvPicPr>
+                  <pic:blipFill>
+                    <a:blip r:embed="rId5">
+                      <a:extLst>
+                        <a:ext uri="{28A0092B-C50C-407E-A947-70E740481C1C}">
+                          <a14:useLocalDpi xmlns:a14="http://schemas.microsoft.com/office/drawing/2010/main" val="0"/>
+                        </a:ext>
+                      </a:extLst>
+                    </a:blip>
+                    <a:stretch>
+                      <a:fillRect/>
+                    </a:stretch>
+                  </pic:blipFill>
+                  <pic:spPr>
+                    <a:xfrm>
+                      <a:off x="0" y="0"/>
+                      <a:ext cx="2600325" cy="1914525"/>
+                    </a:xfrm>
+                    <a:prstGeom prst="rect">
+                      <a:avLst/>
+                    </a:prstGeom>
+                  </pic:spPr>
+                </pic:pic>
+              </a:graphicData>
+            </a:graphic>
+            <wp14:sizeRelH relativeFrom="page">
+              <wp14:pctWidth>0</wp14:pctWidth>
+            </wp14:sizeRelH>
+            <wp14:sizeRelV relativeFrom="page">
+              <wp14:pctHeight>0</wp14:pctHeight>
+            </wp14:sizeRelV>
+          </wp:anchor>
+        </w:drawing>
+      </w:r>
       <w:bookmarkEnd w:id="0"/>
     </w:p>
     <w:sectPr>

</xml_diff>